<commit_message>
small fix re classRatio and prior
</commit_message>
<xml_diff>
--- a/Deep ROC Code Documentation.docx
+++ b/Deep ROC Code Documentation.docx
@@ -184,14 +184,30 @@
                             <w:r>
                               <w:t xml:space="preserve">Figure </w:t>
                             </w:r>
-                            <w:fldSimple w:instr=" SEQ Figure \* ARABIC ">
-                              <w:r>
-                                <w:rPr>
-                                  <w:noProof/>
-                                </w:rPr>
-                                <w:t>1</w:t>
-                              </w:r>
-                            </w:fldSimple>
+                            <w:r>
+                              <w:fldChar w:fldCharType="begin"/>
+                            </w:r>
+                            <w:r>
+                              <w:instrText xml:space="preserve"> SEQ Figur</w:instrText>
+                            </w:r>
+                            <w:r>
+                              <w:instrText xml:space="preserve">e \* ARABIC </w:instrText>
+                            </w:r>
+                            <w:r>
+                              <w:fldChar w:fldCharType="separate"/>
+                            </w:r>
+                            <w:r>
+                              <w:rPr>
+                                <w:noProof/>
+                              </w:rPr>
+                              <w:t>1</w:t>
+                            </w:r>
+                            <w:r>
+                              <w:rPr>
+                                <w:noProof/>
+                              </w:rPr>
+                              <w:fldChar w:fldCharType="end"/>
+                            </w:r>
                             <w:r>
                               <w:t xml:space="preserve"> Class Hierarchy</w:t>
                             </w:r>
@@ -3311,13 +3327,6 @@
       <w:r>
         <w:t>data.</w:t>
       </w:r>
-    </w:p>
-    <w:p>
-      <w:pPr>
-        <w:rPr>
-          <w:rFonts w:ascii="Times New Roman" w:eastAsia="Times New Roman" w:hAnsi="Times New Roman" w:cs="Times New Roman"/>
-        </w:rPr>
-      </w:pPr>
     </w:p>
     <w:sectPr>
       <w:pgSz w:w="12240" w:h="15840"/>

</xml_diff>